<commit_message>
Better checkboxes for custom Word templates
</commit_message>
<xml_diff>
--- a/resources/template-en.docx
+++ b/resources/template-en.docx
@@ -8,6 +8,7 @@
         <w:rPr>
           <w:sz w:val="20"/>
           <w:szCs w:val="20"/>
+          <w:lang w:val="en-US"/>
         </w:rPr>
       </w:pPr>
       <w:r>
@@ -57,6 +58,7 @@
         <w:rPr>
           <w:sz w:val="20"/>
           <w:szCs w:val="20"/>
+          <w:lang w:val="en-US"/>
         </w:rPr>
       </w:pPr>
       <w:r>
@@ -114,7 +116,6 @@
         </w:rPr>
         <w:t xml:space="preserve">hat is </w:t>
       </w:r>
-      <w:proofErr w:type="spellStart"/>
       <w:r>
         <w:rPr>
           <w:sz w:val="20"/>
@@ -123,7 +124,6 @@
         </w:rPr>
         <w:t>6x7</w:t>
       </w:r>
-      <w:proofErr w:type="spellEnd"/>
       <w:r>
         <w:rPr>
           <w:sz w:val="20"/>
@@ -139,16 +139,18 @@
       </w:pPr>
       <w:r>
         <w:rPr>
+          <w:rFonts w:cstheme="minorHAnsi"/>
+          <w:sz w:val="42"/>
+          <w:szCs w:val="42"/>
+          <w:lang w:val="en-US"/>
+        </w:rPr>
+        <w:t>□</w:t>
+      </w:r>
+      <w:r>
+        <w:rPr>
           <w:sz w:val="28"/>
           <w:szCs w:val="28"/>
         </w:rPr>
-        <w:sym w:font="Wingdings" w:char="F0A8"/>
-      </w:r>
-      <w:r>
-        <w:rPr>
-          <w:sz w:val="28"/>
-          <w:szCs w:val="28"/>
-        </w:rPr>
         <w:t xml:space="preserve"> </w:t>
       </w:r>
       <w:r>
@@ -162,38 +164,39 @@
       </w:r>
       <w:r>
         <w:rPr>
-          <w:sz w:val="28"/>
-          <w:szCs w:val="28"/>
-        </w:rPr>
-        <w:sym w:font="Wingdings" w:char="F0A8"/>
+          <w:rFonts w:cstheme="minorHAnsi"/>
+          <w:sz w:val="42"/>
+          <w:szCs w:val="42"/>
+          <w:lang w:val="en-US"/>
+        </w:rPr>
+        <w:t>□</w:t>
       </w:r>
       <w:r>
         <w:t xml:space="preserve"> </w:t>
       </w:r>
       <w:r>
+        <w:t>120</w:t>
+      </w:r>
+      <w:r>
         <w:t xml:space="preserve"> </w:t>
       </w:r>
       <w:r>
-        <w:t xml:space="preserve">120 </w:t>
+        <w:rPr>
+          <w:rFonts w:cstheme="minorHAnsi"/>
+          <w:sz w:val="42"/>
+          <w:szCs w:val="42"/>
+          <w:lang w:val="en-US"/>
+        </w:rPr>
+        <w:t>□</w:t>
       </w:r>
       <w:r>
         <w:t xml:space="preserve"> </w:t>
       </w:r>
       <w:r>
-        <w:rPr>
-          <w:sz w:val="28"/>
-          <w:szCs w:val="28"/>
-        </w:rPr>
-        <w:sym w:font="Wingdings" w:char="F0A8"/>
+        <w:t>1000</w:t>
       </w:r>
       <w:r>
         <w:t xml:space="preserve"> </w:t>
-      </w:r>
-      <w:r>
-        <w:t xml:space="preserve"> </w:t>
-      </w:r>
-      <w:r>
-        <w:t>1000</w:t>
       </w:r>
     </w:p>
     <w:p>
@@ -214,58 +217,29 @@
           <w:sz w:val="20"/>
           <w:szCs w:val="20"/>
         </w:rPr>
-        <w:t xml:space="preserve">Question </w:t>
-      </w:r>
-      <w:proofErr w:type="spellStart"/>
-      <w:proofErr w:type="gramStart"/>
-      <w:r>
-        <w:rPr>
-          <w:sz w:val="20"/>
-          <w:szCs w:val="20"/>
-        </w:rPr>
-        <w:t>example</w:t>
-      </w:r>
-      <w:proofErr w:type="spellEnd"/>
-      <w:r>
-        <w:rPr>
-          <w:sz w:val="20"/>
-          <w:szCs w:val="20"/>
-        </w:rPr>
-        <w:t>:</w:t>
-      </w:r>
-      <w:proofErr w:type="gramEnd"/>
-      <w:r>
-        <w:rPr>
-          <w:sz w:val="20"/>
-          <w:szCs w:val="20"/>
-        </w:rPr>
-        <w:t xml:space="preserve"> </w:t>
-      </w:r>
-      <w:proofErr w:type="spellStart"/>
-      <w:r>
-        <w:rPr>
-          <w:sz w:val="20"/>
-          <w:szCs w:val="20"/>
-        </w:rPr>
-        <w:t>what</w:t>
-      </w:r>
-      <w:proofErr w:type="spellEnd"/>
-      <w:r>
-        <w:rPr>
-          <w:sz w:val="20"/>
-          <w:szCs w:val="20"/>
-        </w:rPr>
-        <w:t xml:space="preserve"> </w:t>
-      </w:r>
-      <w:proofErr w:type="spellStart"/>
-      <w:r>
-        <w:rPr>
-          <w:sz w:val="20"/>
-          <w:szCs w:val="20"/>
-        </w:rPr>
-        <w:t>is</w:t>
-      </w:r>
-      <w:proofErr w:type="spellEnd"/>
+        <w:t>Question exampl</w:t>
+      </w:r>
+      <w:r>
+        <w:rPr>
+          <w:sz w:val="20"/>
+          <w:szCs w:val="20"/>
+        </w:rPr>
+        <w:t>e</w:t>
+      </w:r>
+      <w:r>
+        <w:rPr>
+          <w:sz w:val="20"/>
+          <w:szCs w:val="20"/>
+        </w:rPr>
+        <w:t xml:space="preserve">: </w:t>
+      </w:r>
+      <w:r>
+        <w:rPr>
+          <w:sz w:val="20"/>
+          <w:szCs w:val="20"/>
+        </w:rPr>
+        <w:t>what is</w:t>
+      </w:r>
       <w:r>
         <w:rPr>
           <w:sz w:val="20"/>
@@ -280,16 +254,18 @@
       </w:pPr>
       <w:r>
         <w:rPr>
+          <w:rFonts w:cstheme="minorHAnsi"/>
+          <w:sz w:val="42"/>
+          <w:szCs w:val="42"/>
+          <w:lang w:val="en-US"/>
+        </w:rPr>
+        <w:t>□</w:t>
+      </w:r>
+      <w:r>
+        <w:rPr>
           <w:sz w:val="28"/>
           <w:szCs w:val="28"/>
         </w:rPr>
-        <w:sym w:font="Wingdings" w:char="F0A8"/>
-      </w:r>
-      <w:r>
-        <w:rPr>
-          <w:sz w:val="28"/>
-          <w:szCs w:val="28"/>
-        </w:rPr>
         <w:t xml:space="preserve"> </w:t>
       </w:r>
       <w:r>
@@ -300,32 +276,30 @@
       </w:r>
       <w:r>
         <w:rPr>
-          <w:sz w:val="28"/>
-          <w:szCs w:val="28"/>
-        </w:rPr>
-        <w:sym w:font="Wingdings" w:char="F0A8"/>
+          <w:rFonts w:cstheme="minorHAnsi"/>
+          <w:sz w:val="42"/>
+          <w:szCs w:val="42"/>
+          <w:lang w:val="en-US"/>
+        </w:rPr>
+        <w:t>□</w:t>
       </w:r>
       <w:r>
         <w:t xml:space="preserve"> </w:t>
       </w:r>
       <w:r>
+        <w:t xml:space="preserve">120 </w:t>
+      </w:r>
+      <w:r>
         <w:t xml:space="preserve"> </w:t>
       </w:r>
       <w:r>
-        <w:t xml:space="preserve">120 </w:t>
-      </w:r>
-      <w:r>
-        <w:t xml:space="preserve"> </w:t>
-      </w:r>
-      <w:r>
-        <w:rPr>
-          <w:sz w:val="28"/>
-          <w:szCs w:val="28"/>
-        </w:rPr>
-        <w:sym w:font="Wingdings" w:char="F0A8"/>
-      </w:r>
-      <w:r>
-        <w:t xml:space="preserve"> </w:t>
+        <w:rPr>
+          <w:rFonts w:cstheme="minorHAnsi"/>
+          <w:sz w:val="42"/>
+          <w:szCs w:val="42"/>
+          <w:lang w:val="en-US"/>
+        </w:rPr>
+        <w:t>□</w:t>
       </w:r>
       <w:r>
         <w:t xml:space="preserve"> </w:t>
@@ -355,15 +329,18 @@
       </w:r>
       <w:r>
         <w:rPr>
-          <w:sz w:val="28"/>
-          <w:szCs w:val="28"/>
-        </w:rPr>
-        <w:sym w:font="Wingdings" w:char="F0A8"/>
-      </w:r>
-      <w:r>
-        <w:rPr>
-          <w:sz w:val="28"/>
-          <w:szCs w:val="28"/>
+          <w:rFonts w:cstheme="minorHAnsi"/>
+          <w:sz w:val="42"/>
+          <w:szCs w:val="42"/>
+          <w:lang w:val="en-US"/>
+        </w:rPr>
+        <w:t>□</w:t>
+      </w:r>
+      <w:r>
+        <w:rPr>
+          <w:rFonts w:cstheme="minorHAnsi"/>
+          <w:sz w:val="42"/>
+          <w:szCs w:val="42"/>
           <w:lang w:val="en-US"/>
         </w:rPr>
         <w:t xml:space="preserve"> </w:t>
@@ -374,14 +351,12 @@
         </w:rPr>
         <w:t xml:space="preserve">can be placed </w:t>
       </w:r>
-      <w:proofErr w:type="spellStart"/>
-      <w:r>
-        <w:rPr>
-          <w:lang w:val="en-US"/>
-        </w:rPr>
-        <w:t>whereever</w:t>
-      </w:r>
-      <w:proofErr w:type="spellEnd"/>
+      <w:r>
+        <w:rPr>
+          <w:lang w:val="en-US"/>
+        </w:rPr>
+        <w:t>anywhere</w:t>
+      </w:r>
       <w:r>
         <w:rPr>
           <w:lang w:val="en-US"/>
@@ -396,10 +371,12 @@
       </w:r>
       <w:r>
         <w:rPr>
-          <w:sz w:val="28"/>
-          <w:szCs w:val="28"/>
-        </w:rPr>
-        <w:sym w:font="Wingdings" w:char="F0A8"/>
+          <w:rFonts w:cstheme="minorHAnsi"/>
+          <w:sz w:val="42"/>
+          <w:szCs w:val="42"/>
+          <w:lang w:val="en-US"/>
+        </w:rPr>
+        <w:t>□</w:t>
       </w:r>
       <w:r>
         <w:rPr>
@@ -411,21 +388,19 @@
         <w:rPr>
           <w:lang w:val="en-US"/>
         </w:rPr>
-        <w:t xml:space="preserve">but it is </w:t>
-      </w:r>
-      <w:proofErr w:type="spellStart"/>
-      <w:r>
-        <w:rPr>
-          <w:lang w:val="en-US"/>
-        </w:rPr>
-        <w:t>adviced</w:t>
-      </w:r>
-      <w:proofErr w:type="spellEnd"/>
-      <w:r>
-        <w:rPr>
-          <w:lang w:val="en-US"/>
-        </w:rPr>
-        <w:t xml:space="preserve"> to leave a gap around them for the people wh</w:t>
+        <w:t>but it is advi</w:t>
+      </w:r>
+      <w:r>
+        <w:rPr>
+          <w:lang w:val="en-US"/>
+        </w:rPr>
+        <w:t>s</w:t>
+      </w:r>
+      <w:r>
+        <w:rPr>
+          <w:lang w:val="en-US"/>
+        </w:rPr>
+        <w:t>ed to leave a gap around them for the people wh</w:t>
       </w:r>
       <w:r>
         <w:rPr>
@@ -455,26 +430,15 @@
         <w:rPr>
           <w:lang w:val="en-US"/>
         </w:rPr>
-        <w:t xml:space="preserve">y are not detected by </w:t>
-      </w:r>
-      <w:proofErr w:type="spellStart"/>
-      <w:r>
-        <w:rPr>
-          <w:lang w:val="en-US"/>
-        </w:rPr>
-        <w:t>easyOMR</w:t>
-      </w:r>
-      <w:proofErr w:type="spellEnd"/>
-      <w:r>
-        <w:rPr>
-          <w:lang w:val="en-US"/>
-        </w:rPr>
-        <w:t xml:space="preserve"> in the template panel, move them around.</w:t>
+        <w:t>y are not detected by easyOMR in the template panel, move them around.</w:t>
       </w:r>
     </w:p>
     <w:p>
       <w:pPr>
         <w:ind w:left="-567"/>
+        <w:rPr>
+          <w:lang w:val="en-US"/>
+        </w:rPr>
       </w:pPr>
       <w:r>
         <w:rPr>
@@ -482,19 +446,11 @@
         </w:rPr>
         <w:t xml:space="preserve">By default, </w:t>
       </w:r>
-      <w:proofErr w:type="spellStart"/>
-      <w:r>
-        <w:rPr>
-          <w:lang w:val="en-US"/>
-        </w:rPr>
-        <w:t>easyOMR</w:t>
-      </w:r>
-      <w:proofErr w:type="spellEnd"/>
-      <w:r>
-        <w:rPr>
-          <w:lang w:val="en-US"/>
-        </w:rPr>
-        <w:t xml:space="preserve"> </w:t>
+      <w:r>
+        <w:rPr>
+          <w:lang w:val="en-US"/>
+        </w:rPr>
+        <w:t xml:space="preserve">easyOMR </w:t>
       </w:r>
       <w:r>
         <w:rPr>
@@ -516,30 +472,17 @@
           <w:lang w:val="en-US"/>
         </w:rPr>
       </w:pPr>
-      <w:proofErr w:type="spellStart"/>
-      <w:r>
-        <w:rPr>
-          <w:lang w:val="en-US"/>
-        </w:rPr>
-        <w:t>easyOMR</w:t>
-      </w:r>
-      <w:proofErr w:type="spellEnd"/>
-      <w:r>
-        <w:rPr>
-          <w:lang w:val="en-US"/>
-        </w:rPr>
-        <w:t xml:space="preserve"> cannot directly work with Word document, but it can work with pdf files:</w:t>
+      <w:r>
+        <w:rPr>
+          <w:lang w:val="en-US"/>
+        </w:rPr>
+        <w:t>easyOMR cannot directly work with Word document, but it can work with pdf files:</w:t>
       </w:r>
       <w:r>
         <w:rPr>
           <w:lang w:val="en-US"/>
         </w:rPr>
         <w:br/>
-      </w:r>
-      <w:r>
-        <w:rPr>
-          <w:lang w:val="en-US"/>
-        </w:rPr>
         <w:t>In Word, select File/Save As/Double-Click This Computer/Change Type to PDF (*.pdf), and</w:t>
       </w:r>
       <w:r>
@@ -556,12 +499,8 @@
       </w:r>
     </w:p>
     <w:sectPr>
-      <w:headerReference w:type="even" r:id="rId7"/>
-      <w:headerReference w:type="default" r:id="rId8"/>
-      <w:footerReference w:type="even" r:id="rId9"/>
-      <w:footerReference w:type="default" r:id="rId10"/>
-      <w:headerReference w:type="first" r:id="rId11"/>
-      <w:footerReference w:type="first" r:id="rId12"/>
+      <w:headerReference w:type="default" r:id="rId7"/>
+      <w:footerReference w:type="default" r:id="rId8"/>
       <w:pgSz w:w="11906" w:h="16838"/>
       <w:pgMar w:top="1417" w:right="1417" w:bottom="1417" w:left="1417" w:header="720" w:footer="680" w:gutter="0"/>
       <w:cols w:space="720"/>
@@ -597,16 +536,6 @@
 </file>
 
 <file path=word/footer1.xml><?xml version="1.0" encoding="utf-8"?>
-<w:ftr xmlns:wpc="http://schemas.microsoft.com/office/word/2010/wordprocessingCanvas" xmlns:cx="http://schemas.microsoft.com/office/drawing/2014/chartex" xmlns:cx1="http://schemas.microsoft.com/office/drawing/2015/9/8/chartex" xmlns:cx2="http://schemas.microsoft.com/office/drawing/2015/10/21/chartex" xmlns:cx3="http://schemas.microsoft.com/office/drawing/2016/5/9/chartex" xmlns:cx4="http://schemas.microsoft.com/office/drawing/2016/5/10/chartex" xmlns:cx5="http://schemas.microsoft.com/office/drawing/2016/5/11/chartex" xmlns:cx6="http://schemas.microsoft.com/office/drawing/2016/5/12/chartex" xmlns:cx7="http://schemas.microsoft.com/office/drawing/2016/5/13/chartex" xmlns:cx8="http://schemas.microsoft.com/office/drawing/2016/5/14/chartex" xmlns:mc="http://schemas.openxmlformats.org/markup-compatibility/2006" xmlns:aink="http://schemas.microsoft.com/office/drawing/2016/ink" xmlns:am3d="http://schemas.microsoft.com/office/drawing/2017/model3d" xmlns:o="urn:schemas-microsoft-com:office:office" xmlns:r="http://schemas.openxmlformats.org/officeDocument/2006/relationships" xmlns:m="http://schemas.openxmlformats.org/officeDocument/2006/math" xmlns:v="urn:schemas-microsoft-com:vml" xmlns:wp14="http://schemas.microsoft.com/office/word/2010/wordprocessingDrawing" xmlns:wp="http://schemas.openxmlformats.org/drawingml/2006/wordprocessingDrawing" xmlns:w10="urn:schemas-microsoft-com:office:word" xmlns:w="http://schemas.openxmlformats.org/wordprocessingml/2006/main" xmlns:w14="http://schemas.microsoft.com/office/word/2010/wordml" xmlns:w15="http://schemas.microsoft.com/office/word/2012/wordml" xmlns:w16cex="http://schemas.microsoft.com/office/word/2018/wordml/cex" xmlns:w16cid="http://schemas.microsoft.com/office/word/2016/wordml/cid" xmlns:w16="http://schemas.microsoft.com/office/word/2018/wordml" xmlns:w16sdtdh="http://schemas.microsoft.com/office/word/2020/wordml/sdtdatahash" xmlns:w16se="http://schemas.microsoft.com/office/word/2015/wordml/symex" xmlns:wpg="http://schemas.microsoft.com/office/word/2010/wordprocessingGroup" xmlns:wpi="http://schemas.microsoft.com/office/word/2010/wordprocessingInk" xmlns:wne="http://schemas.microsoft.com/office/word/2006/wordml" xmlns:wps="http://schemas.microsoft.com/office/word/2010/wordprocessingShape" mc:Ignorable="w14 w15 w16se w16cid w16 w16cex w16sdtdh wp14">
-  <w:p>
-    <w:pPr>
-      <w:pStyle w:val="Pieddepage"/>
-    </w:pPr>
-  </w:p>
-</w:ftr>
-</file>
-
-<file path=word/footer2.xml><?xml version="1.0" encoding="utf-8"?>
 <w:ftr xmlns:wpc="http://schemas.microsoft.com/office/word/2010/wordprocessingCanvas" xmlns:cx="http://schemas.microsoft.com/office/drawing/2014/chartex" xmlns:cx1="http://schemas.microsoft.com/office/drawing/2015/9/8/chartex" xmlns:cx2="http://schemas.microsoft.com/office/drawing/2015/10/21/chartex" xmlns:cx3="http://schemas.microsoft.com/office/drawing/2016/5/9/chartex" xmlns:cx4="http://schemas.microsoft.com/office/drawing/2016/5/10/chartex" xmlns:cx5="http://schemas.microsoft.com/office/drawing/2016/5/11/chartex" xmlns:cx6="http://schemas.microsoft.com/office/drawing/2016/5/12/chartex" xmlns:cx7="http://schemas.microsoft.com/office/drawing/2016/5/13/chartex" xmlns:cx8="http://schemas.microsoft.com/office/drawing/2016/5/14/chartex" xmlns:mc="http://schemas.openxmlformats.org/markup-compatibility/2006" xmlns:aink="http://schemas.microsoft.com/office/drawing/2016/ink" xmlns:am3d="http://schemas.microsoft.com/office/drawing/2017/model3d" xmlns:o="urn:schemas-microsoft-com:office:office" xmlns:r="http://schemas.openxmlformats.org/officeDocument/2006/relationships" xmlns:m="http://schemas.openxmlformats.org/officeDocument/2006/math" xmlns:v="urn:schemas-microsoft-com:vml" xmlns:wp14="http://schemas.microsoft.com/office/word/2010/wordprocessingDrawing" xmlns:wp="http://schemas.openxmlformats.org/drawingml/2006/wordprocessingDrawing" xmlns:w10="urn:schemas-microsoft-com:office:word" xmlns:w="http://schemas.openxmlformats.org/wordprocessingml/2006/main" xmlns:w14="http://schemas.microsoft.com/office/word/2010/wordml" xmlns:w15="http://schemas.microsoft.com/office/word/2012/wordml" xmlns:w16cex="http://schemas.microsoft.com/office/word/2018/wordml/cex" xmlns:w16cid="http://schemas.microsoft.com/office/word/2016/wordml/cid" xmlns:w16="http://schemas.microsoft.com/office/word/2018/wordml" xmlns:w16sdtdh="http://schemas.microsoft.com/office/word/2020/wordml/sdtdatahash" xmlns:w16se="http://schemas.microsoft.com/office/word/2015/wordml/symex" xmlns:wpg="http://schemas.microsoft.com/office/word/2010/wordprocessingGroup" xmlns:wpi="http://schemas.microsoft.com/office/word/2010/wordprocessingInk" xmlns:wne="http://schemas.microsoft.com/office/word/2006/wordml" xmlns:wps="http://schemas.microsoft.com/office/word/2010/wordprocessingShape" mc:Ignorable="w14 w15 w16se w16cid w16 w16cex w16sdtdh wp14">
   <w:p>
     <w:pPr>
@@ -774,16 +703,6 @@
 </w:ftr>
 </file>
 
-<file path=word/footer3.xml><?xml version="1.0" encoding="utf-8"?>
-<w:ftr xmlns:wpc="http://schemas.microsoft.com/office/word/2010/wordprocessingCanvas" xmlns:cx="http://schemas.microsoft.com/office/drawing/2014/chartex" xmlns:cx1="http://schemas.microsoft.com/office/drawing/2015/9/8/chartex" xmlns:cx2="http://schemas.microsoft.com/office/drawing/2015/10/21/chartex" xmlns:cx3="http://schemas.microsoft.com/office/drawing/2016/5/9/chartex" xmlns:cx4="http://schemas.microsoft.com/office/drawing/2016/5/10/chartex" xmlns:cx5="http://schemas.microsoft.com/office/drawing/2016/5/11/chartex" xmlns:cx6="http://schemas.microsoft.com/office/drawing/2016/5/12/chartex" xmlns:cx7="http://schemas.microsoft.com/office/drawing/2016/5/13/chartex" xmlns:cx8="http://schemas.microsoft.com/office/drawing/2016/5/14/chartex" xmlns:mc="http://schemas.openxmlformats.org/markup-compatibility/2006" xmlns:aink="http://schemas.microsoft.com/office/drawing/2016/ink" xmlns:am3d="http://schemas.microsoft.com/office/drawing/2017/model3d" xmlns:o="urn:schemas-microsoft-com:office:office" xmlns:r="http://schemas.openxmlformats.org/officeDocument/2006/relationships" xmlns:m="http://schemas.openxmlformats.org/officeDocument/2006/math" xmlns:v="urn:schemas-microsoft-com:vml" xmlns:wp14="http://schemas.microsoft.com/office/word/2010/wordprocessingDrawing" xmlns:wp="http://schemas.openxmlformats.org/drawingml/2006/wordprocessingDrawing" xmlns:w10="urn:schemas-microsoft-com:office:word" xmlns:w="http://schemas.openxmlformats.org/wordprocessingml/2006/main" xmlns:w14="http://schemas.microsoft.com/office/word/2010/wordml" xmlns:w15="http://schemas.microsoft.com/office/word/2012/wordml" xmlns:w16cex="http://schemas.microsoft.com/office/word/2018/wordml/cex" xmlns:w16cid="http://schemas.microsoft.com/office/word/2016/wordml/cid" xmlns:w16="http://schemas.microsoft.com/office/word/2018/wordml" xmlns:w16sdtdh="http://schemas.microsoft.com/office/word/2020/wordml/sdtdatahash" xmlns:w16se="http://schemas.microsoft.com/office/word/2015/wordml/symex" xmlns:wpg="http://schemas.microsoft.com/office/word/2010/wordprocessingGroup" xmlns:wpi="http://schemas.microsoft.com/office/word/2010/wordprocessingInk" xmlns:wne="http://schemas.microsoft.com/office/word/2006/wordml" xmlns:wps="http://schemas.microsoft.com/office/word/2010/wordprocessingShape" mc:Ignorable="w14 w15 w16se w16cid w16 w16cex w16sdtdh wp14">
-  <w:p>
-    <w:pPr>
-      <w:pStyle w:val="Pieddepage"/>
-    </w:pPr>
-  </w:p>
-</w:ftr>
-</file>
-
 <file path=word/footnotes.xml><?xml version="1.0" encoding="utf-8"?>
 <w:footnotes xmlns:wpc="http://schemas.microsoft.com/office/word/2010/wordprocessingCanvas" xmlns:cx="http://schemas.microsoft.com/office/drawing/2014/chartex" xmlns:cx1="http://schemas.microsoft.com/office/drawing/2015/9/8/chartex" xmlns:cx2="http://schemas.microsoft.com/office/drawing/2015/10/21/chartex" xmlns:cx3="http://schemas.microsoft.com/office/drawing/2016/5/9/chartex" xmlns:cx4="http://schemas.microsoft.com/office/drawing/2016/5/10/chartex" xmlns:cx5="http://schemas.microsoft.com/office/drawing/2016/5/11/chartex" xmlns:cx6="http://schemas.microsoft.com/office/drawing/2016/5/12/chartex" xmlns:cx7="http://schemas.microsoft.com/office/drawing/2016/5/13/chartex" xmlns:cx8="http://schemas.microsoft.com/office/drawing/2016/5/14/chartex" xmlns:mc="http://schemas.openxmlformats.org/markup-compatibility/2006" xmlns:aink="http://schemas.microsoft.com/office/drawing/2016/ink" xmlns:am3d="http://schemas.microsoft.com/office/drawing/2017/model3d" xmlns:o="urn:schemas-microsoft-com:office:office" xmlns:r="http://schemas.openxmlformats.org/officeDocument/2006/relationships" xmlns:m="http://schemas.openxmlformats.org/officeDocument/2006/math" xmlns:v="urn:schemas-microsoft-com:vml" xmlns:wp14="http://schemas.microsoft.com/office/word/2010/wordprocessingDrawing" xmlns:wp="http://schemas.openxmlformats.org/drawingml/2006/wordprocessingDrawing" xmlns:w10="urn:schemas-microsoft-com:office:word" xmlns:w="http://schemas.openxmlformats.org/wordprocessingml/2006/main" xmlns:w14="http://schemas.microsoft.com/office/word/2010/wordml" xmlns:w15="http://schemas.microsoft.com/office/word/2012/wordml" xmlns:w16cex="http://schemas.microsoft.com/office/word/2018/wordml/cex" xmlns:w16cid="http://schemas.microsoft.com/office/word/2016/wordml/cid" xmlns:w16="http://schemas.microsoft.com/office/word/2018/wordml" xmlns:w16sdtdh="http://schemas.microsoft.com/office/word/2020/wordml/sdtdatahash" xmlns:w16se="http://schemas.microsoft.com/office/word/2015/wordml/symex" xmlns:wpg="http://schemas.microsoft.com/office/word/2010/wordprocessingGroup" xmlns:wpi="http://schemas.microsoft.com/office/word/2010/wordprocessingInk" xmlns:wne="http://schemas.microsoft.com/office/word/2006/wordml" xmlns:wps="http://schemas.microsoft.com/office/word/2010/wordprocessingShape" mc:Ignorable="w14 w15 w16se w16cid w16 w16cex w16sdtdh wp14">
   <w:footnote w:type="separator" w:id="-1">
@@ -810,16 +729,6 @@
 </file>
 
 <file path=word/header1.xml><?xml version="1.0" encoding="utf-8"?>
-<w:hdr xmlns:wpc="http://schemas.microsoft.com/office/word/2010/wordprocessingCanvas" xmlns:cx="http://schemas.microsoft.com/office/drawing/2014/chartex" xmlns:cx1="http://schemas.microsoft.com/office/drawing/2015/9/8/chartex" xmlns:cx2="http://schemas.microsoft.com/office/drawing/2015/10/21/chartex" xmlns:cx3="http://schemas.microsoft.com/office/drawing/2016/5/9/chartex" xmlns:cx4="http://schemas.microsoft.com/office/drawing/2016/5/10/chartex" xmlns:cx5="http://schemas.microsoft.com/office/drawing/2016/5/11/chartex" xmlns:cx6="http://schemas.microsoft.com/office/drawing/2016/5/12/chartex" xmlns:cx7="http://schemas.microsoft.com/office/drawing/2016/5/13/chartex" xmlns:cx8="http://schemas.microsoft.com/office/drawing/2016/5/14/chartex" xmlns:mc="http://schemas.openxmlformats.org/markup-compatibility/2006" xmlns:aink="http://schemas.microsoft.com/office/drawing/2016/ink" xmlns:am3d="http://schemas.microsoft.com/office/drawing/2017/model3d" xmlns:o="urn:schemas-microsoft-com:office:office" xmlns:r="http://schemas.openxmlformats.org/officeDocument/2006/relationships" xmlns:m="http://schemas.openxmlformats.org/officeDocument/2006/math" xmlns:v="urn:schemas-microsoft-com:vml" xmlns:wp14="http://schemas.microsoft.com/office/word/2010/wordprocessingDrawing" xmlns:wp="http://schemas.openxmlformats.org/drawingml/2006/wordprocessingDrawing" xmlns:w10="urn:schemas-microsoft-com:office:word" xmlns:w="http://schemas.openxmlformats.org/wordprocessingml/2006/main" xmlns:w14="http://schemas.microsoft.com/office/word/2010/wordml" xmlns:w15="http://schemas.microsoft.com/office/word/2012/wordml" xmlns:w16cex="http://schemas.microsoft.com/office/word/2018/wordml/cex" xmlns:w16cid="http://schemas.microsoft.com/office/word/2016/wordml/cid" xmlns:w16="http://schemas.microsoft.com/office/word/2018/wordml" xmlns:w16sdtdh="http://schemas.microsoft.com/office/word/2020/wordml/sdtdatahash" xmlns:w16se="http://schemas.microsoft.com/office/word/2015/wordml/symex" xmlns:wpg="http://schemas.microsoft.com/office/word/2010/wordprocessingGroup" xmlns:wpi="http://schemas.microsoft.com/office/word/2010/wordprocessingInk" xmlns:wne="http://schemas.microsoft.com/office/word/2006/wordml" xmlns:wps="http://schemas.microsoft.com/office/word/2010/wordprocessingShape" mc:Ignorable="w14 w15 w16se w16cid w16 w16cex w16sdtdh wp14">
-  <w:p>
-    <w:pPr>
-      <w:pStyle w:val="En-tte"/>
-    </w:pPr>
-  </w:p>
-</w:hdr>
-</file>
-
-<file path=word/header2.xml><?xml version="1.0" encoding="utf-8"?>
 <w:hdr xmlns:wpc="http://schemas.microsoft.com/office/word/2010/wordprocessingCanvas" xmlns:cx="http://schemas.microsoft.com/office/drawing/2014/chartex" xmlns:cx1="http://schemas.microsoft.com/office/drawing/2015/9/8/chartex" xmlns:cx2="http://schemas.microsoft.com/office/drawing/2015/10/21/chartex" xmlns:cx3="http://schemas.microsoft.com/office/drawing/2016/5/9/chartex" xmlns:cx4="http://schemas.microsoft.com/office/drawing/2016/5/10/chartex" xmlns:cx5="http://schemas.microsoft.com/office/drawing/2016/5/11/chartex" xmlns:cx6="http://schemas.microsoft.com/office/drawing/2016/5/12/chartex" xmlns:cx7="http://schemas.microsoft.com/office/drawing/2016/5/13/chartex" xmlns:cx8="http://schemas.microsoft.com/office/drawing/2016/5/14/chartex" xmlns:mc="http://schemas.openxmlformats.org/markup-compatibility/2006" xmlns:aink="http://schemas.microsoft.com/office/drawing/2016/ink" xmlns:am3d="http://schemas.microsoft.com/office/drawing/2017/model3d" xmlns:o="urn:schemas-microsoft-com:office:office" xmlns:r="http://schemas.openxmlformats.org/officeDocument/2006/relationships" xmlns:m="http://schemas.openxmlformats.org/officeDocument/2006/math" xmlns:v="urn:schemas-microsoft-com:vml" xmlns:wp14="http://schemas.microsoft.com/office/word/2010/wordprocessingDrawing" xmlns:wp="http://schemas.openxmlformats.org/drawingml/2006/wordprocessingDrawing" xmlns:w10="urn:schemas-microsoft-com:office:word" xmlns:w="http://schemas.openxmlformats.org/wordprocessingml/2006/main" xmlns:w14="http://schemas.microsoft.com/office/word/2010/wordml" xmlns:w15="http://schemas.microsoft.com/office/word/2012/wordml" xmlns:w16cex="http://schemas.microsoft.com/office/word/2018/wordml/cex" xmlns:w16cid="http://schemas.microsoft.com/office/word/2016/wordml/cid" xmlns:w16="http://schemas.microsoft.com/office/word/2018/wordml" xmlns:w16sdtdh="http://schemas.microsoft.com/office/word/2020/wordml/sdtdatahash" xmlns:w16se="http://schemas.microsoft.com/office/word/2015/wordml/symex" xmlns:wpg="http://schemas.microsoft.com/office/word/2010/wordprocessingGroup" xmlns:wpi="http://schemas.microsoft.com/office/word/2010/wordprocessingInk" xmlns:wne="http://schemas.microsoft.com/office/word/2006/wordml" xmlns:wps="http://schemas.microsoft.com/office/word/2010/wordprocessingShape" mc:Ignorable="w14 w15 w16se w16cid w16 w16cex w16sdtdh wp14">
   <w:p>
     <w:pPr>
@@ -889,16 +798,6 @@
 </w:hdr>
 </file>
 
-<file path=word/header3.xml><?xml version="1.0" encoding="utf-8"?>
-<w:hdr xmlns:wpc="http://schemas.microsoft.com/office/word/2010/wordprocessingCanvas" xmlns:cx="http://schemas.microsoft.com/office/drawing/2014/chartex" xmlns:cx1="http://schemas.microsoft.com/office/drawing/2015/9/8/chartex" xmlns:cx2="http://schemas.microsoft.com/office/drawing/2015/10/21/chartex" xmlns:cx3="http://schemas.microsoft.com/office/drawing/2016/5/9/chartex" xmlns:cx4="http://schemas.microsoft.com/office/drawing/2016/5/10/chartex" xmlns:cx5="http://schemas.microsoft.com/office/drawing/2016/5/11/chartex" xmlns:cx6="http://schemas.microsoft.com/office/drawing/2016/5/12/chartex" xmlns:cx7="http://schemas.microsoft.com/office/drawing/2016/5/13/chartex" xmlns:cx8="http://schemas.microsoft.com/office/drawing/2016/5/14/chartex" xmlns:mc="http://schemas.openxmlformats.org/markup-compatibility/2006" xmlns:aink="http://schemas.microsoft.com/office/drawing/2016/ink" xmlns:am3d="http://schemas.microsoft.com/office/drawing/2017/model3d" xmlns:o="urn:schemas-microsoft-com:office:office" xmlns:r="http://schemas.openxmlformats.org/officeDocument/2006/relationships" xmlns:m="http://schemas.openxmlformats.org/officeDocument/2006/math" xmlns:v="urn:schemas-microsoft-com:vml" xmlns:wp14="http://schemas.microsoft.com/office/word/2010/wordprocessingDrawing" xmlns:wp="http://schemas.openxmlformats.org/drawingml/2006/wordprocessingDrawing" xmlns:w10="urn:schemas-microsoft-com:office:word" xmlns:w="http://schemas.openxmlformats.org/wordprocessingml/2006/main" xmlns:w14="http://schemas.microsoft.com/office/word/2010/wordml" xmlns:w15="http://schemas.microsoft.com/office/word/2012/wordml" xmlns:w16cex="http://schemas.microsoft.com/office/word/2018/wordml/cex" xmlns:w16cid="http://schemas.microsoft.com/office/word/2016/wordml/cid" xmlns:w16="http://schemas.microsoft.com/office/word/2018/wordml" xmlns:w16sdtdh="http://schemas.microsoft.com/office/word/2020/wordml/sdtdatahash" xmlns:w16se="http://schemas.microsoft.com/office/word/2015/wordml/symex" xmlns:wpg="http://schemas.microsoft.com/office/word/2010/wordprocessingGroup" xmlns:wpi="http://schemas.microsoft.com/office/word/2010/wordprocessingInk" xmlns:wne="http://schemas.microsoft.com/office/word/2006/wordml" xmlns:wps="http://schemas.microsoft.com/office/word/2010/wordprocessingShape" mc:Ignorable="w14 w15 w16se w16cid w16 w16cex w16sdtdh wp14">
-  <w:p>
-    <w:pPr>
-      <w:pStyle w:val="En-tte"/>
-    </w:pPr>
-  </w:p>
-</w:hdr>
-</file>
-
 <file path=word/numbering.xml><?xml version="1.0" encoding="utf-8"?>
 <w:numbering xmlns:wpc="http://schemas.microsoft.com/office/word/2010/wordprocessingCanvas" xmlns:cx="http://schemas.microsoft.com/office/drawing/2014/chartex" xmlns:cx1="http://schemas.microsoft.com/office/drawing/2015/9/8/chartex" xmlns:cx2="http://schemas.microsoft.com/office/drawing/2015/10/21/chartex" xmlns:cx3="http://schemas.microsoft.com/office/drawing/2016/5/9/chartex" xmlns:cx4="http://schemas.microsoft.com/office/drawing/2016/5/10/chartex" xmlns:cx5="http://schemas.microsoft.com/office/drawing/2016/5/11/chartex" xmlns:cx6="http://schemas.microsoft.com/office/drawing/2016/5/12/chartex" xmlns:cx7="http://schemas.microsoft.com/office/drawing/2016/5/13/chartex" xmlns:cx8="http://schemas.microsoft.com/office/drawing/2016/5/14/chartex" xmlns:mc="http://schemas.openxmlformats.org/markup-compatibility/2006" xmlns:aink="http://schemas.microsoft.com/office/drawing/2016/ink" xmlns:am3d="http://schemas.microsoft.com/office/drawing/2017/model3d" xmlns:o="urn:schemas-microsoft-com:office:office" xmlns:r="http://schemas.openxmlformats.org/officeDocument/2006/relationships" xmlns:m="http://schemas.openxmlformats.org/officeDocument/2006/math" xmlns:v="urn:schemas-microsoft-com:vml" xmlns:wp14="http://schemas.microsoft.com/office/word/2010/wordprocessingDrawing" xmlns:wp="http://schemas.openxmlformats.org/drawingml/2006/wordprocessingDrawing" xmlns:w10="urn:schemas-microsoft-com:office:word" xmlns:w="http://schemas.openxmlformats.org/wordprocessingml/2006/main" xmlns:w14="http://schemas.microsoft.com/office/word/2010/wordml" xmlns:w15="http://schemas.microsoft.com/office/word/2012/wordml" xmlns:w16cex="http://schemas.microsoft.com/office/word/2018/wordml/cex" xmlns:w16cid="http://schemas.microsoft.com/office/word/2016/wordml/cid" xmlns:w16="http://schemas.microsoft.com/office/word/2018/wordml" xmlns:w16sdtdh="http://schemas.microsoft.com/office/word/2020/wordml/sdtdatahash" xmlns:w16se="http://schemas.microsoft.com/office/word/2015/wordml/symex" xmlns:wpg="http://schemas.microsoft.com/office/word/2010/wordprocessingGroup" xmlns:wpi="http://schemas.microsoft.com/office/word/2010/wordprocessingInk" xmlns:wne="http://schemas.microsoft.com/office/word/2006/wordml" xmlns:wps="http://schemas.microsoft.com/office/word/2010/wordprocessingShape" mc:Ignorable="w14 w15 w16se w16cid w16 w16cex w16sdtdh wp14">
   <w:abstractNum w:abstractNumId="0" w15:restartNumberingAfterBreak="0">
@@ -990,7 +889,7 @@
       </w:pPr>
     </w:lvl>
   </w:abstractNum>
-  <w:num w:numId="1">
+  <w:num w:numId="1" w16cid:durableId="1591305980">
     <w:abstractNumId w:val="0"/>
   </w:num>
 </w:numbering>

</xml_diff>

<commit_message>
Better checkbox for custom templates. Better denoise level recognition.
</commit_message>
<xml_diff>
--- a/resources/template-en.docx
+++ b/resources/template-en.docx
@@ -142,20 +142,19 @@
       <w:r>
         <w:rPr>
           <w:rFonts w:cstheme="minorHAnsi"/>
-          <w:sz w:val="42"/>
-          <w:szCs w:val="42"/>
-          <w:lang w:val="en-US"/>
-        </w:rPr>
-        <w:t>□</w:t>
-      </w:r>
-      <w:r>
-        <w:rPr>
           <w:sz w:val="28"/>
           <w:szCs w:val="28"/>
-        </w:rPr>
-        <w:t xml:space="preserve"> </w:t>
-      </w:r>
-      <w:proofErr w:type="gramStart"/>
+          <w:lang w:val="en-US"/>
+        </w:rPr>
+        <w:sym w:font="Wingdings 2" w:char="F0A3"/>
+      </w:r>
+      <w:r>
+        <w:rPr>
+          <w:sz w:val="28"/>
+          <w:szCs w:val="28"/>
+        </w:rPr>
+        <w:t xml:space="preserve"> </w:t>
+      </w:r>
       <w:r>
         <w:t>42</w:t>
       </w:r>
@@ -168,13 +167,12 @@
       <w:r>
         <w:rPr>
           <w:rFonts w:cstheme="minorHAnsi"/>
-          <w:sz w:val="42"/>
-          <w:szCs w:val="42"/>
-          <w:lang w:val="en-US"/>
-        </w:rPr>
-        <w:t>□</w:t>
-      </w:r>
-      <w:proofErr w:type="gramEnd"/>
+          <w:sz w:val="28"/>
+          <w:szCs w:val="28"/>
+          <w:lang w:val="en-US"/>
+        </w:rPr>
+        <w:sym w:font="Wingdings 2" w:char="F0A3"/>
+      </w:r>
       <w:r>
         <w:t xml:space="preserve"> </w:t>
       </w:r>
@@ -187,11 +185,11 @@
       <w:r>
         <w:rPr>
           <w:rFonts w:cstheme="minorHAnsi"/>
-          <w:sz w:val="42"/>
-          <w:szCs w:val="42"/>
-          <w:lang w:val="en-US"/>
-        </w:rPr>
-        <w:t>□</w:t>
+          <w:sz w:val="28"/>
+          <w:szCs w:val="28"/>
+          <w:lang w:val="en-US"/>
+        </w:rPr>
+        <w:sym w:font="Wingdings 2" w:char="F0A3"/>
       </w:r>
       <w:r>
         <w:t xml:space="preserve"> </w:t>
@@ -295,25 +293,86 @@
       <w:r>
         <w:rPr>
           <w:rFonts w:cstheme="minorHAnsi"/>
-          <w:sz w:val="42"/>
-          <w:szCs w:val="42"/>
-          <w:lang w:val="en-US"/>
-        </w:rPr>
-        <w:t>□</w:t>
-      </w:r>
-      <w:r>
-        <w:rPr>
           <w:sz w:val="28"/>
           <w:szCs w:val="28"/>
-        </w:rPr>
-        <w:t xml:space="preserve"> </w:t>
-      </w:r>
-      <w:proofErr w:type="gramStart"/>
+          <w:lang w:val="en-US"/>
+        </w:rPr>
+        <w:sym w:font="Wingdings 2" w:char="F0A3"/>
+      </w:r>
+      <w:r>
+        <w:rPr>
+          <w:sz w:val="28"/>
+          <w:szCs w:val="28"/>
+        </w:rPr>
+        <w:t xml:space="preserve"> </w:t>
+      </w:r>
       <w:r>
         <w:t xml:space="preserve">42 </w:t>
       </w:r>
       <w:r>
         <w:t xml:space="preserve"> </w:t>
+      </w:r>
+      <w:r>
+        <w:rPr>
+          <w:rFonts w:cstheme="minorHAnsi"/>
+          <w:sz w:val="28"/>
+          <w:szCs w:val="28"/>
+          <w:lang w:val="en-US"/>
+        </w:rPr>
+        <w:sym w:font="Wingdings 2" w:char="F0A3"/>
+      </w:r>
+      <w:r>
+        <w:t xml:space="preserve"> </w:t>
+      </w:r>
+      <w:r>
+        <w:t xml:space="preserve">120 </w:t>
+      </w:r>
+      <w:r>
+        <w:t xml:space="preserve"> </w:t>
+      </w:r>
+      <w:r>
+        <w:rPr>
+          <w:rFonts w:cstheme="minorHAnsi"/>
+          <w:sz w:val="28"/>
+          <w:szCs w:val="28"/>
+          <w:lang w:val="en-US"/>
+        </w:rPr>
+        <w:sym w:font="Wingdings 2" w:char="F0A3"/>
+      </w:r>
+      <w:r>
+        <w:t xml:space="preserve"> </w:t>
+      </w:r>
+      <w:r>
+        <w:t>1000</w:t>
+      </w:r>
+    </w:p>
+    <w:p>
+      <w:pPr>
+        <w:ind w:left="-567"/>
+        <w:rPr>
+          <w:lang w:val="en-US"/>
+        </w:rPr>
+      </w:pPr>
+      <w:r>
+        <w:rPr>
+          <w:lang w:val="en-US"/>
+        </w:rPr>
+        <w:t>The checkboxes</w:t>
+      </w:r>
+      <w:r>
+        <w:rPr>
+          <w:lang w:val="en-US"/>
+        </w:rPr>
+        <w:t xml:space="preserve"> </w:t>
+      </w:r>
+      <w:r>
+        <w:rPr>
+          <w:rFonts w:cstheme="minorHAnsi"/>
+          <w:sz w:val="28"/>
+          <w:szCs w:val="28"/>
+          <w:lang w:val="en-US"/>
+        </w:rPr>
+        <w:sym w:font="Wingdings 2" w:char="F0A3"/>
       </w:r>
       <w:r>
         <w:rPr>
@@ -322,103 +381,40 @@
           <w:szCs w:val="42"/>
           <w:lang w:val="en-US"/>
         </w:rPr>
-        <w:t>□</w:t>
-      </w:r>
-      <w:proofErr w:type="gramEnd"/>
-      <w:r>
-        <w:t xml:space="preserve"> </w:t>
-      </w:r>
-      <w:r>
-        <w:t xml:space="preserve">120 </w:t>
-      </w:r>
-      <w:r>
+        <w:t xml:space="preserve"> </w:t>
+      </w:r>
+      <w:r>
+        <w:rPr>
+          <w:lang w:val="en-US"/>
+        </w:rPr>
+        <w:t xml:space="preserve">can be placed </w:t>
+      </w:r>
+      <w:r>
+        <w:rPr>
+          <w:lang w:val="en-US"/>
+        </w:rPr>
+        <w:t>anywhere</w:t>
+      </w:r>
+      <w:r>
+        <w:rPr>
+          <w:lang w:val="en-US"/>
+        </w:rPr>
+        <w:t xml:space="preserve"> you want</w:t>
+      </w:r>
+      <w:r>
+        <w:rPr>
+          <w:lang w:val="en-US"/>
+        </w:rPr>
         <w:t xml:space="preserve"> </w:t>
       </w:r>
       <w:r>
         <w:rPr>
           <w:rFonts w:cstheme="minorHAnsi"/>
-          <w:sz w:val="42"/>
-          <w:szCs w:val="42"/>
-          <w:lang w:val="en-US"/>
-        </w:rPr>
-        <w:t>□</w:t>
-      </w:r>
-      <w:r>
-        <w:t xml:space="preserve"> </w:t>
-      </w:r>
-      <w:r>
-        <w:t>1000</w:t>
-      </w:r>
-    </w:p>
-    <w:p>
-      <w:pPr>
-        <w:ind w:left="-567"/>
-        <w:rPr>
-          <w:lang w:val="en-US"/>
-        </w:rPr>
-      </w:pPr>
-      <w:r>
-        <w:rPr>
-          <w:lang w:val="en-US"/>
-        </w:rPr>
-        <w:t>The checkboxes</w:t>
-      </w:r>
-      <w:r>
-        <w:rPr>
-          <w:lang w:val="en-US"/>
-        </w:rPr>
-        <w:t xml:space="preserve"> </w:t>
-      </w:r>
-      <w:r>
-        <w:rPr>
-          <w:rFonts w:cstheme="minorHAnsi"/>
-          <w:sz w:val="42"/>
-          <w:szCs w:val="42"/>
-          <w:lang w:val="en-US"/>
-        </w:rPr>
-        <w:t>□</w:t>
-      </w:r>
-      <w:r>
-        <w:rPr>
-          <w:rFonts w:cstheme="minorHAnsi"/>
-          <w:sz w:val="42"/>
-          <w:szCs w:val="42"/>
-          <w:lang w:val="en-US"/>
-        </w:rPr>
-        <w:t xml:space="preserve"> </w:t>
-      </w:r>
-      <w:r>
-        <w:rPr>
-          <w:lang w:val="en-US"/>
-        </w:rPr>
-        <w:t xml:space="preserve">can be placed </w:t>
-      </w:r>
-      <w:r>
-        <w:rPr>
-          <w:lang w:val="en-US"/>
-        </w:rPr>
-        <w:t>anywhere</w:t>
-      </w:r>
-      <w:r>
-        <w:rPr>
-          <w:lang w:val="en-US"/>
-        </w:rPr>
-        <w:t xml:space="preserve"> you want</w:t>
-      </w:r>
-      <w:r>
-        <w:rPr>
-          <w:lang w:val="en-US"/>
-        </w:rPr>
-        <w:t xml:space="preserve"> </w:t>
-      </w:r>
-      <w:r>
-        <w:rPr>
-          <w:rFonts w:cstheme="minorHAnsi"/>
-          <w:sz w:val="42"/>
-          <w:szCs w:val="42"/>
-          <w:lang w:val="en-US"/>
-        </w:rPr>
-        <w:t>□</w:t>
+          <w:sz w:val="28"/>
+          <w:szCs w:val="28"/>
+          <w:lang w:val="en-US"/>
+        </w:rPr>
+        <w:sym w:font="Wingdings 2" w:char="F0A3"/>
       </w:r>
       <w:r>
         <w:rPr>
@@ -448,21 +444,7 @@
         <w:rPr>
           <w:lang w:val="en-US"/>
         </w:rPr>
-        <w:t xml:space="preserve">o </w:t>
-      </w:r>
-      <w:proofErr w:type="gramStart"/>
-      <w:r>
-        <w:rPr>
-          <w:lang w:val="en-US"/>
-        </w:rPr>
-        <w:t>tends</w:t>
-      </w:r>
-      <w:proofErr w:type="gramEnd"/>
-      <w:r>
-        <w:rPr>
-          <w:lang w:val="en-US"/>
-        </w:rPr>
-        <w:t xml:space="preserve"> to tick outside of the box. </w:t>
+        <w:t xml:space="preserve">o tends to tick outside of the box. </w:t>
       </w:r>
       <w:r>
         <w:rPr>

</xml_diff>

<commit_message>
WIP: custom templates using QR codes instead of asking for the name and matricule number at each page. For now, the app is able to create a custom template of this kind, and a button is added to generate the copies with QR codes. Not yet implemented: - when the template is a PDF, instead of using a transient bitmap that reduces the quality, duplicate the PDF and insert the QR code and ref: directly there. - scanning of customqr* pages, where the QR code is used to reconcile with other scans. - add a text field in the scan management tool that allows overriding a page to set it to a specific student.
</commit_message>
<xml_diff>
--- a/resources/template-en.docx
+++ b/resources/template-en.docx
@@ -116,7 +116,6 @@
         </w:rPr>
         <w:t xml:space="preserve">hat is </w:t>
       </w:r>
-      <w:proofErr w:type="spellStart"/>
       <w:r>
         <w:rPr>
           <w:sz w:val="20"/>
@@ -125,7 +124,6 @@
         </w:rPr>
         <w:t>6x7</w:t>
       </w:r>
-      <w:proofErr w:type="spellEnd"/>
       <w:r>
         <w:rPr>
           <w:sz w:val="20"/>
@@ -219,16 +217,7 @@
           <w:sz w:val="20"/>
           <w:szCs w:val="20"/>
         </w:rPr>
-        <w:t xml:space="preserve">Question </w:t>
-      </w:r>
-      <w:proofErr w:type="spellStart"/>
-      <w:proofErr w:type="gramStart"/>
-      <w:r>
-        <w:rPr>
-          <w:sz w:val="20"/>
-          <w:szCs w:val="20"/>
-        </w:rPr>
-        <w:t>exampl</w:t>
+        <w:t>Question exampl</w:t>
       </w:r>
       <w:r>
         <w:rPr>
@@ -237,47 +226,20 @@
         </w:rPr>
         <w:t>e</w:t>
       </w:r>
-      <w:proofErr w:type="spellEnd"/>
-      <w:r>
-        <w:rPr>
-          <w:sz w:val="20"/>
-          <w:szCs w:val="20"/>
-        </w:rPr>
-        <w:t>:</w:t>
-      </w:r>
-      <w:proofErr w:type="gramEnd"/>
-      <w:r>
-        <w:rPr>
-          <w:sz w:val="20"/>
-          <w:szCs w:val="20"/>
-        </w:rPr>
-        <w:t xml:space="preserve"> </w:t>
-      </w:r>
-      <w:proofErr w:type="spellStart"/>
-      <w:r>
-        <w:rPr>
-          <w:sz w:val="20"/>
-          <w:szCs w:val="20"/>
-        </w:rPr>
-        <w:t>what</w:t>
-      </w:r>
-      <w:proofErr w:type="spellEnd"/>
-      <w:r>
-        <w:rPr>
-          <w:sz w:val="20"/>
-          <w:szCs w:val="20"/>
-        </w:rPr>
-        <w:t xml:space="preserve"> </w:t>
-      </w:r>
-      <w:proofErr w:type="spellStart"/>
-      <w:r>
-        <w:rPr>
-          <w:sz w:val="20"/>
-          <w:szCs w:val="20"/>
-        </w:rPr>
-        <w:t>is</w:t>
-      </w:r>
-      <w:proofErr w:type="spellEnd"/>
+      <w:r>
+        <w:rPr>
+          <w:sz w:val="20"/>
+          <w:szCs w:val="20"/>
+        </w:rPr>
+        <w:t xml:space="preserve">: </w:t>
+      </w:r>
+      <w:r>
+        <w:rPr>
+          <w:sz w:val="20"/>
+          <w:szCs w:val="20"/>
+        </w:rPr>
+        <w:t>what is</w:t>
+      </w:r>
       <w:r>
         <w:rPr>
           <w:sz w:val="20"/>
@@ -468,21 +430,7 @@
         <w:rPr>
           <w:lang w:val="en-US"/>
         </w:rPr>
-        <w:t xml:space="preserve">y are not detected by </w:t>
-      </w:r>
-      <w:proofErr w:type="spellStart"/>
-      <w:r>
-        <w:rPr>
-          <w:lang w:val="en-US"/>
-        </w:rPr>
-        <w:t>easyOMR</w:t>
-      </w:r>
-      <w:proofErr w:type="spellEnd"/>
-      <w:r>
-        <w:rPr>
-          <w:lang w:val="en-US"/>
-        </w:rPr>
-        <w:t xml:space="preserve"> in the template panel, move them around.</w:t>
+        <w:t>y are not detected by easyOMR in the template panel, move them around.</w:t>
       </w:r>
     </w:p>
     <w:p>
@@ -498,19 +446,11 @@
         </w:rPr>
         <w:t xml:space="preserve">By default, </w:t>
       </w:r>
-      <w:proofErr w:type="spellStart"/>
-      <w:r>
-        <w:rPr>
-          <w:lang w:val="en-US"/>
-        </w:rPr>
-        <w:t>easyOMR</w:t>
-      </w:r>
-      <w:proofErr w:type="spellEnd"/>
-      <w:r>
-        <w:rPr>
-          <w:lang w:val="en-US"/>
-        </w:rPr>
-        <w:t xml:space="preserve"> </w:t>
+      <w:r>
+        <w:rPr>
+          <w:lang w:val="en-US"/>
+        </w:rPr>
+        <w:t xml:space="preserve">easyOMR </w:t>
       </w:r>
       <w:r>
         <w:rPr>
@@ -532,19 +472,11 @@
           <w:lang w:val="en-US"/>
         </w:rPr>
       </w:pPr>
-      <w:proofErr w:type="spellStart"/>
-      <w:r>
-        <w:rPr>
-          <w:lang w:val="en-US"/>
-        </w:rPr>
-        <w:t>easyOMR</w:t>
-      </w:r>
-      <w:proofErr w:type="spellEnd"/>
-      <w:r>
-        <w:rPr>
-          <w:lang w:val="en-US"/>
-        </w:rPr>
-        <w:t xml:space="preserve"> cannot directly work with Word document, but it can work with pdf files:</w:t>
+      <w:r>
+        <w:rPr>
+          <w:lang w:val="en-US"/>
+        </w:rPr>
+        <w:t>easyOMR cannot directly work with Word document, but it can work with pdf files:</w:t>
       </w:r>
       <w:r>
         <w:rPr>

</xml_diff>